<commit_message>
updated asssign spec to vers 1.1
</commit_message>
<xml_diff>
--- a/COMP 3512 Assignment 1.docx
+++ b/COMP 3512 Assignment 1.docx
@@ -1,6 +1,6 @@
 
 <file path=word/document.xml><?xml version="1.0" encoding="utf-8"?>
-<w:document xmlns:wpc="http://schemas.microsoft.com/office/word/2010/wordprocessingCanvas" xmlns:cx="http://schemas.microsoft.com/office/drawing/2014/chartex" xmlns:cx1="http://schemas.microsoft.com/office/drawing/2015/9/8/chartex" xmlns:cx2="http://schemas.microsoft.com/office/drawing/2015/10/21/chartex" xmlns:cx3="http://schemas.microsoft.com/office/drawing/2016/5/9/chartex" xmlns:cx4="http://schemas.microsoft.com/office/drawing/2016/5/10/chartex" xmlns:cx5="http://schemas.microsoft.com/office/drawing/2016/5/11/chartex" xmlns:cx6="http://schemas.microsoft.com/office/drawing/2016/5/12/chartex" xmlns:cx7="http://schemas.microsoft.com/office/drawing/2016/5/13/chartex" xmlns:cx8="http://schemas.microsoft.com/office/drawing/2016/5/14/chartex" xmlns:mc="http://schemas.openxmlformats.org/markup-compatibility/2006" xmlns:aink="http://schemas.microsoft.com/office/drawing/2016/ink" xmlns:am3d="http://schemas.microsoft.com/office/drawing/2017/model3d" xmlns:o="urn:schemas-microsoft-com:office:office" xmlns:oel="http://schemas.microsoft.com/office/2019/extlst" xmlns:r="http://schemas.openxmlformats.org/officeDocument/2006/relationships" xmlns:m="http://schemas.openxmlformats.org/officeDocument/2006/math" xmlns:v="urn:schemas-microsoft-com:vml" xmlns:wp14="http://schemas.microsoft.com/office/word/2010/wordprocessingDrawing" xmlns:wp="http://schemas.openxmlformats.org/drawingml/2006/wordprocessingDrawing" xmlns:w10="urn:schemas-microsoft-com:office:word" xmlns:w="http://schemas.openxmlformats.org/wordprocessingml/2006/main" xmlns:w14="http://schemas.microsoft.com/office/word/2010/wordml" xmlns:w15="http://schemas.microsoft.com/office/word/2012/wordml" xmlns:w16cex="http://schemas.microsoft.com/office/word/2018/wordml/cex" xmlns:w16cid="http://schemas.microsoft.com/office/word/2016/wordml/cid" xmlns:w16="http://schemas.microsoft.com/office/word/2018/wordml" xmlns:w16sdtdh="http://schemas.microsoft.com/office/word/2020/wordml/sdtdatahash" xmlns:w16se="http://schemas.microsoft.com/office/word/2015/wordml/symex" xmlns:wpg="http://schemas.microsoft.com/office/word/2010/wordprocessingGroup" xmlns:wpi="http://schemas.microsoft.com/office/word/2010/wordprocessingInk" xmlns:wne="http://schemas.microsoft.com/office/word/2006/wordml" xmlns:wps="http://schemas.microsoft.com/office/word/2010/wordprocessingShape" mc:Ignorable="w14 w15 w16se w16cid w16 w16cex w16sdtdh wp14">
+<w:document xmlns:wpc="http://schemas.microsoft.com/office/word/2010/wordprocessingCanvas" xmlns:cx="http://schemas.microsoft.com/office/drawing/2014/chartex" xmlns:cx1="http://schemas.microsoft.com/office/drawing/2015/9/8/chartex" xmlns:mc="http://schemas.openxmlformats.org/markup-compatibility/2006" xmlns:o="urn:schemas-microsoft-com:office:office" xmlns:r="http://schemas.openxmlformats.org/officeDocument/2006/relationships" xmlns:m="http://schemas.openxmlformats.org/officeDocument/2006/math" xmlns:v="urn:schemas-microsoft-com:vml" xmlns:wp14="http://schemas.microsoft.com/office/word/2010/wordprocessingDrawing" xmlns:wp="http://schemas.openxmlformats.org/drawingml/2006/wordprocessingDrawing" xmlns:w10="urn:schemas-microsoft-com:office:word" xmlns:w="http://schemas.openxmlformats.org/wordprocessingml/2006/main" xmlns:w14="http://schemas.microsoft.com/office/word/2010/wordml" xmlns:w15="http://schemas.microsoft.com/office/word/2012/wordml" xmlns:w16se="http://schemas.microsoft.com/office/word/2015/wordml/symex" xmlns:wpg="http://schemas.microsoft.com/office/word/2010/wordprocessingGroup" xmlns:wpi="http://schemas.microsoft.com/office/word/2010/wordprocessingInk" xmlns:wne="http://schemas.microsoft.com/office/word/2006/wordml" xmlns:wps="http://schemas.microsoft.com/office/word/2010/wordprocessingShape" mc:Ignorable="w14 w15 w16se wp14">
   <w:body>
     <w:p>
       <w:pPr>
@@ -70,13 +70,32 @@
         <w:rPr>
           <w:i w:val="0"/>
         </w:rPr>
-        <w:t>Version: 1.0 September 2</w:t>
+        <w:t>Version: 1.</w:t>
       </w:r>
       <w:r>
         <w:rPr>
           <w:i w:val="0"/>
         </w:rPr>
-        <w:t>4</w:t>
+        <w:t>1</w:t>
+      </w:r>
+      <w:r>
+        <w:rPr>
+          <w:i w:val="0"/>
+        </w:rPr>
+        <w:t xml:space="preserve"> </w:t>
+      </w:r>
+      <w:r>
+        <w:rPr>
+          <w:i w:val="0"/>
+        </w:rPr>
+        <w:t xml:space="preserve">October 3, </w:t>
+      </w:r>
+      <w:r>
+        <w:rPr>
+          <w:i w:val="0"/>
+          <w:highlight w:val="yellow"/>
+        </w:rPr>
+        <w:t>changes in yellow</w:t>
       </w:r>
       <w:r>
         <w:rPr>
@@ -1523,10 +1542,27 @@
         <w:t>. Your page doesn’t have to say “Song Information”; it, and the other bold labels on these pages, are there to explain what functionality must be on the page, not necessarily the actual labels that must appear on your page.</w:t>
       </w:r>
       <w:r>
-        <w:t xml:space="preserve"> I would expect you to group and present this data in an intelligent way. For instance, no user would like to see the duration listed as it is in the database (number of seconds); instead they would expect to see number of minutes and seconds. Likewise, don’t show the foreign key, show the value from the associated table (e.g., don’t show artist id of 110, show the name Miley Cyrus).</w:t>
-      </w:r>
-      <w:r>
-        <w:t xml:space="preserve"> Don’t be afraid of boxes, font contrast, color contrast, icons.</w:t>
+        <w:t xml:space="preserve"> I would expect you to group and present this data in an intelligent way. For instance, no user would like to see the duration listed as it is in the database (number of seconds); instead they would expect to see number of minutes and seconds. Likewise, don’t show the foreign key, show the value from the a</w:t>
+      </w:r>
+      <w:bookmarkStart w:id="0" w:name="_GoBack"/>
+      <w:bookmarkEnd w:id="0"/>
+      <w:r>
+        <w:t>ssociated table (e.g., don’t show artist id of 110, show the name Miley Cyrus).</w:t>
+      </w:r>
+      <w:r>
+        <w:t xml:space="preserve"> Don’t be afraid of boxes, font contrast, color contrast, icons</w:t>
+      </w:r>
+      <w:r>
+        <w:t xml:space="preserve">, </w:t>
+      </w:r>
+      <w:r>
+        <w:rPr>
+          <w:highlight w:val="yellow"/>
+        </w:rPr>
+        <w:t>progress bars</w:t>
+      </w:r>
+      <w:r>
+        <w:t>.</w:t>
       </w:r>
       <w:r>
         <w:br/>
@@ -1678,9 +1714,19 @@
         <w:t>This page allows the user to filter the songs by a variety of search criteria</w:t>
       </w:r>
       <w:r>
-        <w:t>. It has a basic search and an advanced search. I would recommend beginning with the basic search.</w:t>
-      </w:r>
-      <w:r>
+        <w:t xml:space="preserve">. </w:t>
+      </w:r>
+      <w:r>
+        <w:rPr>
+          <w:strike/>
+          <w:highlight w:val="yellow"/>
+        </w:rPr>
+        <w:t>It has a basic search and an advanced search. I would recommend beginning with the basic search.</w:t>
+      </w:r>
+      <w:r>
+        <w:rPr>
+          <w:strike/>
+        </w:rPr>
         <w:t xml:space="preserve"> </w:t>
       </w:r>
     </w:p>
@@ -1696,7 +1742,29 @@
         <w:t xml:space="preserve"> (the entered text has to appear somewhere in the song title)</w:t>
       </w:r>
       <w:r>
-        <w:t>, or artist, or genre, or year. For the advanced search, the user can filter by just one of the song analysis categories (energy, valence, etc). In the second assignment we will be making UI improvements using JavaScript, such as disabling elements based on the status of the radio buttons.</w:t>
+        <w:t>, or artist, or genre, or year</w:t>
+      </w:r>
+      <w:r>
+        <w:t xml:space="preserve">, </w:t>
+      </w:r>
+      <w:r>
+        <w:rPr>
+          <w:highlight w:val="yellow"/>
+        </w:rPr>
+        <w:t>or popularity</w:t>
+      </w:r>
+      <w:r>
+        <w:t xml:space="preserve">. </w:t>
+      </w:r>
+      <w:r>
+        <w:rPr>
+          <w:strike/>
+          <w:highlight w:val="yellow"/>
+        </w:rPr>
+        <w:t>For the advanced search, the user can filter by just one of the song analysis categories (energy, valence, etc).</w:t>
+      </w:r>
+      <w:r>
+        <w:t xml:space="preserve"> In the second assignment we will be making UI improvements using JavaScript, such as disabling elements based on the status of the radio buttons.</w:t>
       </w:r>
     </w:p>
     <w:p>
@@ -1714,7 +1782,27 @@
         <w:ind w:left="360"/>
       </w:pPr>
       <w:r>
-        <w:t xml:space="preserve">Clicking on either of the search buttons will take the user to the </w:t>
+        <w:t xml:space="preserve">Clicking on </w:t>
+      </w:r>
+      <w:r>
+        <w:rPr>
+          <w:strike/>
+          <w:highlight w:val="yellow"/>
+        </w:rPr>
+        <w:t>either of</w:t>
+      </w:r>
+      <w:r>
+        <w:t xml:space="preserve"> the search button</w:t>
+      </w:r>
+      <w:r>
+        <w:rPr>
+          <w:strike/>
+          <w:highlight w:val="yellow"/>
+        </w:rPr>
+        <w:t>s</w:t>
+      </w:r>
+      <w:r>
+        <w:t xml:space="preserve"> will take the user to the </w:t>
       </w:r>
       <w:r>
         <w:rPr>
@@ -1736,14 +1824,11 @@
         <w:ind w:left="357"/>
       </w:pPr>
       <w:r>
-        <w:rPr>
-          <w:noProof/>
-        </w:rPr>
         <w:drawing>
-          <wp:inline distT="0" distB="0" distL="0" distR="0" wp14:anchorId="0EDC491D" wp14:editId="4150DA22">
-            <wp:extent cx="5943600" cy="3582035"/>
+          <wp:inline distT="0" distB="0" distL="0" distR="0" wp14:anchorId="71AC9B83" wp14:editId="6C39BC13">
+            <wp:extent cx="5943600" cy="4018280"/>
             <wp:effectExtent l="0" t="0" r="0" b="0"/>
-            <wp:docPr id="14" name="Picture 14"/>
+            <wp:docPr id="1" name="Picture 1"/>
             <wp:cNvGraphicFramePr>
               <a:graphicFrameLocks xmlns:a="http://schemas.openxmlformats.org/drawingml/2006/main" noChangeAspect="1"/>
             </wp:cNvGraphicFramePr>
@@ -1763,7 +1848,7 @@
                   <pic:spPr>
                     <a:xfrm>
                       <a:off x="0" y="0"/>
-                      <a:ext cx="5943600" cy="3582035"/>
+                      <a:ext cx="5943600" cy="4018280"/>
                     </a:xfrm>
                     <a:prstGeom prst="rect">
                       <a:avLst/>
@@ -2697,7 +2782,7 @@
 </file>
 
 <file path=word/endnotes.xml><?xml version="1.0" encoding="utf-8"?>
-<w:endnotes xmlns:wpc="http://schemas.microsoft.com/office/word/2010/wordprocessingCanvas" xmlns:cx="http://schemas.microsoft.com/office/drawing/2014/chartex" xmlns:cx1="http://schemas.microsoft.com/office/drawing/2015/9/8/chartex" xmlns:cx2="http://schemas.microsoft.com/office/drawing/2015/10/21/chartex" xmlns:cx3="http://schemas.microsoft.com/office/drawing/2016/5/9/chartex" xmlns:cx4="http://schemas.microsoft.com/office/drawing/2016/5/10/chartex" xmlns:cx5="http://schemas.microsoft.com/office/drawing/2016/5/11/chartex" xmlns:cx6="http://schemas.microsoft.com/office/drawing/2016/5/12/chartex" xmlns:cx7="http://schemas.microsoft.com/office/drawing/2016/5/13/chartex" xmlns:cx8="http://schemas.microsoft.com/office/drawing/2016/5/14/chartex" xmlns:mc="http://schemas.openxmlformats.org/markup-compatibility/2006" xmlns:aink="http://schemas.microsoft.com/office/drawing/2016/ink" xmlns:am3d="http://schemas.microsoft.com/office/drawing/2017/model3d" xmlns:o="urn:schemas-microsoft-com:office:office" xmlns:oel="http://schemas.microsoft.com/office/2019/extlst" xmlns:r="http://schemas.openxmlformats.org/officeDocument/2006/relationships" xmlns:m="http://schemas.openxmlformats.org/officeDocument/2006/math" xmlns:v="urn:schemas-microsoft-com:vml" xmlns:wp14="http://schemas.microsoft.com/office/word/2010/wordprocessingDrawing" xmlns:wp="http://schemas.openxmlformats.org/drawingml/2006/wordprocessingDrawing" xmlns:w10="urn:schemas-microsoft-com:office:word" xmlns:w="http://schemas.openxmlformats.org/wordprocessingml/2006/main" xmlns:w14="http://schemas.microsoft.com/office/word/2010/wordml" xmlns:w15="http://schemas.microsoft.com/office/word/2012/wordml" xmlns:w16cex="http://schemas.microsoft.com/office/word/2018/wordml/cex" xmlns:w16cid="http://schemas.microsoft.com/office/word/2016/wordml/cid" xmlns:w16="http://schemas.microsoft.com/office/word/2018/wordml" xmlns:w16sdtdh="http://schemas.microsoft.com/office/word/2020/wordml/sdtdatahash" xmlns:w16se="http://schemas.microsoft.com/office/word/2015/wordml/symex" xmlns:wpg="http://schemas.microsoft.com/office/word/2010/wordprocessingGroup" xmlns:wpi="http://schemas.microsoft.com/office/word/2010/wordprocessingInk" xmlns:wne="http://schemas.microsoft.com/office/word/2006/wordml" xmlns:wps="http://schemas.microsoft.com/office/word/2010/wordprocessingShape" mc:Ignorable="w14 w15 w16se w16cid w16 w16cex w16sdtdh wp14">
+<w:endnotes xmlns:wpc="http://schemas.microsoft.com/office/word/2010/wordprocessingCanvas" xmlns:cx="http://schemas.microsoft.com/office/drawing/2014/chartex" xmlns:cx1="http://schemas.microsoft.com/office/drawing/2015/9/8/chartex" xmlns:mc="http://schemas.openxmlformats.org/markup-compatibility/2006" xmlns:o="urn:schemas-microsoft-com:office:office" xmlns:r="http://schemas.openxmlformats.org/officeDocument/2006/relationships" xmlns:m="http://schemas.openxmlformats.org/officeDocument/2006/math" xmlns:v="urn:schemas-microsoft-com:vml" xmlns:wp14="http://schemas.microsoft.com/office/word/2010/wordprocessingDrawing" xmlns:wp="http://schemas.openxmlformats.org/drawingml/2006/wordprocessingDrawing" xmlns:w10="urn:schemas-microsoft-com:office:word" xmlns:w="http://schemas.openxmlformats.org/wordprocessingml/2006/main" xmlns:w14="http://schemas.microsoft.com/office/word/2010/wordml" xmlns:w15="http://schemas.microsoft.com/office/word/2012/wordml" xmlns:w16se="http://schemas.microsoft.com/office/word/2015/wordml/symex" xmlns:wpg="http://schemas.microsoft.com/office/word/2010/wordprocessingGroup" xmlns:wpi="http://schemas.microsoft.com/office/word/2010/wordprocessingInk" xmlns:wne="http://schemas.microsoft.com/office/word/2006/wordml" xmlns:wps="http://schemas.microsoft.com/office/word/2010/wordprocessingShape" mc:Ignorable="w14 w15 w16se wp14">
   <w:endnote w:type="separator" w:id="-1">
     <w:p>
       <w:r>
@@ -2716,7 +2801,7 @@
 </file>
 
 <file path=word/footnotes.xml><?xml version="1.0" encoding="utf-8"?>
-<w:footnotes xmlns:wpc="http://schemas.microsoft.com/office/word/2010/wordprocessingCanvas" xmlns:cx="http://schemas.microsoft.com/office/drawing/2014/chartex" xmlns:cx1="http://schemas.microsoft.com/office/drawing/2015/9/8/chartex" xmlns:cx2="http://schemas.microsoft.com/office/drawing/2015/10/21/chartex" xmlns:cx3="http://schemas.microsoft.com/office/drawing/2016/5/9/chartex" xmlns:cx4="http://schemas.microsoft.com/office/drawing/2016/5/10/chartex" xmlns:cx5="http://schemas.microsoft.com/office/drawing/2016/5/11/chartex" xmlns:cx6="http://schemas.microsoft.com/office/drawing/2016/5/12/chartex" xmlns:cx7="http://schemas.microsoft.com/office/drawing/2016/5/13/chartex" xmlns:cx8="http://schemas.microsoft.com/office/drawing/2016/5/14/chartex" xmlns:mc="http://schemas.openxmlformats.org/markup-compatibility/2006" xmlns:aink="http://schemas.microsoft.com/office/drawing/2016/ink" xmlns:am3d="http://schemas.microsoft.com/office/drawing/2017/model3d" xmlns:o="urn:schemas-microsoft-com:office:office" xmlns:oel="http://schemas.microsoft.com/office/2019/extlst" xmlns:r="http://schemas.openxmlformats.org/officeDocument/2006/relationships" xmlns:m="http://schemas.openxmlformats.org/officeDocument/2006/math" xmlns:v="urn:schemas-microsoft-com:vml" xmlns:wp14="http://schemas.microsoft.com/office/word/2010/wordprocessingDrawing" xmlns:wp="http://schemas.openxmlformats.org/drawingml/2006/wordprocessingDrawing" xmlns:w10="urn:schemas-microsoft-com:office:word" xmlns:w="http://schemas.openxmlformats.org/wordprocessingml/2006/main" xmlns:w14="http://schemas.microsoft.com/office/word/2010/wordml" xmlns:w15="http://schemas.microsoft.com/office/word/2012/wordml" xmlns:w16cex="http://schemas.microsoft.com/office/word/2018/wordml/cex" xmlns:w16cid="http://schemas.microsoft.com/office/word/2016/wordml/cid" xmlns:w16="http://schemas.microsoft.com/office/word/2018/wordml" xmlns:w16sdtdh="http://schemas.microsoft.com/office/word/2020/wordml/sdtdatahash" xmlns:w16se="http://schemas.microsoft.com/office/word/2015/wordml/symex" xmlns:wpg="http://schemas.microsoft.com/office/word/2010/wordprocessingGroup" xmlns:wpi="http://schemas.microsoft.com/office/word/2010/wordprocessingInk" xmlns:wne="http://schemas.microsoft.com/office/word/2006/wordml" xmlns:wps="http://schemas.microsoft.com/office/word/2010/wordprocessingShape" mc:Ignorable="w14 w15 w16se w16cid w16 w16cex w16sdtdh wp14">
+<w:footnotes xmlns:wpc="http://schemas.microsoft.com/office/word/2010/wordprocessingCanvas" xmlns:cx="http://schemas.microsoft.com/office/drawing/2014/chartex" xmlns:cx1="http://schemas.microsoft.com/office/drawing/2015/9/8/chartex" xmlns:mc="http://schemas.openxmlformats.org/markup-compatibility/2006" xmlns:o="urn:schemas-microsoft-com:office:office" xmlns:r="http://schemas.openxmlformats.org/officeDocument/2006/relationships" xmlns:m="http://schemas.openxmlformats.org/officeDocument/2006/math" xmlns:v="urn:schemas-microsoft-com:vml" xmlns:wp14="http://schemas.microsoft.com/office/word/2010/wordprocessingDrawing" xmlns:wp="http://schemas.openxmlformats.org/drawingml/2006/wordprocessingDrawing" xmlns:w10="urn:schemas-microsoft-com:office:word" xmlns:w="http://schemas.openxmlformats.org/wordprocessingml/2006/main" xmlns:w14="http://schemas.microsoft.com/office/word/2010/wordml" xmlns:w15="http://schemas.microsoft.com/office/word/2012/wordml" xmlns:w16se="http://schemas.microsoft.com/office/word/2015/wordml/symex" xmlns:wpg="http://schemas.microsoft.com/office/word/2010/wordprocessingGroup" xmlns:wpi="http://schemas.microsoft.com/office/word/2010/wordprocessingInk" xmlns:wne="http://schemas.microsoft.com/office/word/2006/wordml" xmlns:wps="http://schemas.microsoft.com/office/word/2010/wordprocessingShape" mc:Ignorable="w14 w15 w16se wp14">
   <w:footnote w:type="separator" w:id="-1">
     <w:p>
       <w:r>
@@ -2735,7 +2820,7 @@
 </file>
 
 <file path=word/header1.xml><?xml version="1.0" encoding="utf-8"?>
-<w:hdr xmlns:wpc="http://schemas.microsoft.com/office/word/2010/wordprocessingCanvas" xmlns:cx="http://schemas.microsoft.com/office/drawing/2014/chartex" xmlns:cx1="http://schemas.microsoft.com/office/drawing/2015/9/8/chartex" xmlns:cx2="http://schemas.microsoft.com/office/drawing/2015/10/21/chartex" xmlns:cx3="http://schemas.microsoft.com/office/drawing/2016/5/9/chartex" xmlns:cx4="http://schemas.microsoft.com/office/drawing/2016/5/10/chartex" xmlns:cx5="http://schemas.microsoft.com/office/drawing/2016/5/11/chartex" xmlns:cx6="http://schemas.microsoft.com/office/drawing/2016/5/12/chartex" xmlns:cx7="http://schemas.microsoft.com/office/drawing/2016/5/13/chartex" xmlns:cx8="http://schemas.microsoft.com/office/drawing/2016/5/14/chartex" xmlns:mc="http://schemas.openxmlformats.org/markup-compatibility/2006" xmlns:aink="http://schemas.microsoft.com/office/drawing/2016/ink" xmlns:am3d="http://schemas.microsoft.com/office/drawing/2017/model3d" xmlns:o="urn:schemas-microsoft-com:office:office" xmlns:oel="http://schemas.microsoft.com/office/2019/extlst" xmlns:r="http://schemas.openxmlformats.org/officeDocument/2006/relationships" xmlns:m="http://schemas.openxmlformats.org/officeDocument/2006/math" xmlns:v="urn:schemas-microsoft-com:vml" xmlns:wp14="http://schemas.microsoft.com/office/word/2010/wordprocessingDrawing" xmlns:wp="http://schemas.openxmlformats.org/drawingml/2006/wordprocessingDrawing" xmlns:w10="urn:schemas-microsoft-com:office:word" xmlns:w="http://schemas.openxmlformats.org/wordprocessingml/2006/main" xmlns:w14="http://schemas.microsoft.com/office/word/2010/wordml" xmlns:w15="http://schemas.microsoft.com/office/word/2012/wordml" xmlns:w16cex="http://schemas.microsoft.com/office/word/2018/wordml/cex" xmlns:w16cid="http://schemas.microsoft.com/office/word/2016/wordml/cid" xmlns:w16="http://schemas.microsoft.com/office/word/2018/wordml" xmlns:w16sdtdh="http://schemas.microsoft.com/office/word/2020/wordml/sdtdatahash" xmlns:w16se="http://schemas.microsoft.com/office/word/2015/wordml/symex" xmlns:wpg="http://schemas.microsoft.com/office/word/2010/wordprocessingGroup" xmlns:wpi="http://schemas.microsoft.com/office/word/2010/wordprocessingInk" xmlns:wne="http://schemas.microsoft.com/office/word/2006/wordml" xmlns:wps="http://schemas.microsoft.com/office/word/2010/wordprocessingShape" mc:Ignorable="w14 w15 w16se w16cid w16 w16cex w16sdtdh wp14">
+<w:hdr xmlns:wpc="http://schemas.microsoft.com/office/word/2010/wordprocessingCanvas" xmlns:cx="http://schemas.microsoft.com/office/drawing/2014/chartex" xmlns:cx1="http://schemas.microsoft.com/office/drawing/2015/9/8/chartex" xmlns:mc="http://schemas.openxmlformats.org/markup-compatibility/2006" xmlns:o="urn:schemas-microsoft-com:office:office" xmlns:r="http://schemas.openxmlformats.org/officeDocument/2006/relationships" xmlns:m="http://schemas.openxmlformats.org/officeDocument/2006/math" xmlns:v="urn:schemas-microsoft-com:vml" xmlns:wp14="http://schemas.microsoft.com/office/word/2010/wordprocessingDrawing" xmlns:wp="http://schemas.openxmlformats.org/drawingml/2006/wordprocessingDrawing" xmlns:w10="urn:schemas-microsoft-com:office:word" xmlns:w="http://schemas.openxmlformats.org/wordprocessingml/2006/main" xmlns:w14="http://schemas.microsoft.com/office/word/2010/wordml" xmlns:w15="http://schemas.microsoft.com/office/word/2012/wordml" xmlns:w16se="http://schemas.microsoft.com/office/word/2015/wordml/symex" xmlns:wpg="http://schemas.microsoft.com/office/word/2010/wordprocessingGroup" xmlns:wpi="http://schemas.microsoft.com/office/word/2010/wordprocessingInk" xmlns:wne="http://schemas.microsoft.com/office/word/2006/wordml" xmlns:wps="http://schemas.microsoft.com/office/word/2010/wordprocessingShape" mc:Ignorable="w14 w15 w16se wp14">
   <w:sdt>
     <w:sdtPr>
       <w:id w:val="730872049"/>
@@ -2744,6 +2829,7 @@
         <w:docPartUnique/>
       </w:docPartObj>
     </w:sdtPr>
+    <w:sdtEndPr/>
     <w:sdtContent>
       <w:p>
         <w:pPr>
@@ -2763,7 +2849,7 @@
           <w:rPr>
             <w:noProof/>
           </w:rPr>
-          <w:t>4</w:t>
+          <w:t>6</w:t>
         </w:r>
         <w:r>
           <w:rPr>
@@ -2783,7 +2869,7 @@
 </file>
 
 <file path=word/numbering.xml><?xml version="1.0" encoding="utf-8"?>
-<w:numbering xmlns:wpc="http://schemas.microsoft.com/office/word/2010/wordprocessingCanvas" xmlns:cx="http://schemas.microsoft.com/office/drawing/2014/chartex" xmlns:cx1="http://schemas.microsoft.com/office/drawing/2015/9/8/chartex" xmlns:cx2="http://schemas.microsoft.com/office/drawing/2015/10/21/chartex" xmlns:cx3="http://schemas.microsoft.com/office/drawing/2016/5/9/chartex" xmlns:cx4="http://schemas.microsoft.com/office/drawing/2016/5/10/chartex" xmlns:cx5="http://schemas.microsoft.com/office/drawing/2016/5/11/chartex" xmlns:cx6="http://schemas.microsoft.com/office/drawing/2016/5/12/chartex" xmlns:cx7="http://schemas.microsoft.com/office/drawing/2016/5/13/chartex" xmlns:cx8="http://schemas.microsoft.com/office/drawing/2016/5/14/chartex" xmlns:mc="http://schemas.openxmlformats.org/markup-compatibility/2006" xmlns:aink="http://schemas.microsoft.com/office/drawing/2016/ink" xmlns:am3d="http://schemas.microsoft.com/office/drawing/2017/model3d" xmlns:o="urn:schemas-microsoft-com:office:office" xmlns:oel="http://schemas.microsoft.com/office/2019/extlst" xmlns:r="http://schemas.openxmlformats.org/officeDocument/2006/relationships" xmlns:m="http://schemas.openxmlformats.org/officeDocument/2006/math" xmlns:v="urn:schemas-microsoft-com:vml" xmlns:wp14="http://schemas.microsoft.com/office/word/2010/wordprocessingDrawing" xmlns:wp="http://schemas.openxmlformats.org/drawingml/2006/wordprocessingDrawing" xmlns:w10="urn:schemas-microsoft-com:office:word" xmlns:w="http://schemas.openxmlformats.org/wordprocessingml/2006/main" xmlns:w14="http://schemas.microsoft.com/office/word/2010/wordml" xmlns:w15="http://schemas.microsoft.com/office/word/2012/wordml" xmlns:w16cex="http://schemas.microsoft.com/office/word/2018/wordml/cex" xmlns:w16cid="http://schemas.microsoft.com/office/word/2016/wordml/cid" xmlns:w16="http://schemas.microsoft.com/office/word/2018/wordml" xmlns:w16sdtdh="http://schemas.microsoft.com/office/word/2020/wordml/sdtdatahash" xmlns:w16se="http://schemas.microsoft.com/office/word/2015/wordml/symex" xmlns:wpg="http://schemas.microsoft.com/office/word/2010/wordprocessingGroup" xmlns:wpi="http://schemas.microsoft.com/office/word/2010/wordprocessingInk" xmlns:wne="http://schemas.microsoft.com/office/word/2006/wordml" xmlns:wps="http://schemas.microsoft.com/office/word/2010/wordprocessingShape" mc:Ignorable="w14 w15 w16se w16cid w16 w16cex w16sdtdh wp14">
+<w:numbering xmlns:wpc="http://schemas.microsoft.com/office/word/2010/wordprocessingCanvas" xmlns:cx="http://schemas.microsoft.com/office/drawing/2014/chartex" xmlns:cx1="http://schemas.microsoft.com/office/drawing/2015/9/8/chartex" xmlns:mc="http://schemas.openxmlformats.org/markup-compatibility/2006" xmlns:o="urn:schemas-microsoft-com:office:office" xmlns:r="http://schemas.openxmlformats.org/officeDocument/2006/relationships" xmlns:m="http://schemas.openxmlformats.org/officeDocument/2006/math" xmlns:v="urn:schemas-microsoft-com:vml" xmlns:wp14="http://schemas.microsoft.com/office/word/2010/wordprocessingDrawing" xmlns:wp="http://schemas.openxmlformats.org/drawingml/2006/wordprocessingDrawing" xmlns:w10="urn:schemas-microsoft-com:office:word" xmlns:w="http://schemas.openxmlformats.org/wordprocessingml/2006/main" xmlns:w14="http://schemas.microsoft.com/office/word/2010/wordml" xmlns:w15="http://schemas.microsoft.com/office/word/2012/wordml" xmlns:w16se="http://schemas.microsoft.com/office/word/2015/wordml/symex" xmlns:wpg="http://schemas.microsoft.com/office/word/2010/wordprocessingGroup" xmlns:wpi="http://schemas.microsoft.com/office/word/2010/wordprocessingInk" xmlns:wne="http://schemas.microsoft.com/office/word/2006/wordml" xmlns:wps="http://schemas.microsoft.com/office/word/2010/wordprocessingShape" mc:Ignorable="w14 w15 w16se wp14">
   <w:abstractNum w:abstractNumId="0" w15:restartNumberingAfterBreak="0">
     <w:nsid w:val="06E82620"/>
     <w:multiLevelType w:val="hybridMultilevel"/>
@@ -3548,32 +3634,32 @@
       </w:pPr>
     </w:lvl>
   </w:abstractNum>
-  <w:num w:numId="1" w16cid:durableId="413816744">
+  <w:num w:numId="1">
     <w:abstractNumId w:val="6"/>
   </w:num>
-  <w:num w:numId="2" w16cid:durableId="1322732303">
+  <w:num w:numId="2">
     <w:abstractNumId w:val="4"/>
   </w:num>
-  <w:num w:numId="3" w16cid:durableId="2143231948">
+  <w:num w:numId="3">
     <w:abstractNumId w:val="2"/>
   </w:num>
-  <w:num w:numId="4" w16cid:durableId="72286316">
+  <w:num w:numId="4">
     <w:abstractNumId w:val="1"/>
   </w:num>
-  <w:num w:numId="5" w16cid:durableId="2112584006">
+  <w:num w:numId="5">
     <w:abstractNumId w:val="3"/>
   </w:num>
-  <w:num w:numId="6" w16cid:durableId="673995651">
+  <w:num w:numId="6">
     <w:abstractNumId w:val="0"/>
   </w:num>
-  <w:num w:numId="7" w16cid:durableId="1675104482">
+  <w:num w:numId="7">
     <w:abstractNumId w:val="5"/>
   </w:num>
 </w:numbering>
 </file>
 
 <file path=word/styles.xml><?xml version="1.0" encoding="utf-8"?>
-<w:styles xmlns:mc="http://schemas.openxmlformats.org/markup-compatibility/2006" xmlns:r="http://schemas.openxmlformats.org/officeDocument/2006/relationships" xmlns:w="http://schemas.openxmlformats.org/wordprocessingml/2006/main" xmlns:w14="http://schemas.microsoft.com/office/word/2010/wordml" xmlns:w15="http://schemas.microsoft.com/office/word/2012/wordml" xmlns:w16cex="http://schemas.microsoft.com/office/word/2018/wordml/cex" xmlns:w16cid="http://schemas.microsoft.com/office/word/2016/wordml/cid" xmlns:w16="http://schemas.microsoft.com/office/word/2018/wordml" xmlns:w16sdtdh="http://schemas.microsoft.com/office/word/2020/wordml/sdtdatahash" xmlns:w16se="http://schemas.microsoft.com/office/word/2015/wordml/symex" mc:Ignorable="w14 w15 w16se w16cid w16 w16cex w16sdtdh">
+<w:styles xmlns:mc="http://schemas.openxmlformats.org/markup-compatibility/2006" xmlns:r="http://schemas.openxmlformats.org/officeDocument/2006/relationships" xmlns:w="http://schemas.openxmlformats.org/wordprocessingml/2006/main" xmlns:w14="http://schemas.microsoft.com/office/word/2010/wordml" xmlns:w15="http://schemas.microsoft.com/office/word/2012/wordml" xmlns:w16se="http://schemas.microsoft.com/office/word/2015/wordml/symex" mc:Ignorable="w14 w15 w16se">
   <w:docDefaults>
     <w:rPrDefault>
       <w:rPr>
@@ -3589,7 +3675,7 @@
       </w:pPr>
     </w:pPrDefault>
   </w:docDefaults>
-  <w:latentStyles w:defLockedState="0" w:defUIPriority="99" w:defSemiHidden="0" w:defUnhideWhenUsed="0" w:defQFormat="0" w:count="376">
+  <w:latentStyles w:defLockedState="0" w:defUIPriority="99" w:defSemiHidden="0" w:defUnhideWhenUsed="0" w:defQFormat="0" w:count="371">
     <w:lsdException w:name="Normal" w:uiPriority="0" w:qFormat="1"/>
     <w:lsdException w:name="heading 1" w:uiPriority="0" w:qFormat="1"/>
     <w:lsdException w:name="heading 2" w:semiHidden="1" w:uiPriority="0" w:unhideWhenUsed="1" w:qFormat="1"/>
@@ -3961,11 +4047,6 @@
     <w:lsdException w:name="List Table 5 Dark Accent 6" w:uiPriority="50"/>
     <w:lsdException w:name="List Table 6 Colorful Accent 6" w:uiPriority="51"/>
     <w:lsdException w:name="List Table 7 Colorful Accent 6" w:uiPriority="52"/>
-    <w:lsdException w:name="Mention" w:semiHidden="1" w:unhideWhenUsed="1"/>
-    <w:lsdException w:name="Smart Hyperlink" w:semiHidden="1" w:unhideWhenUsed="1"/>
-    <w:lsdException w:name="Hashtag" w:semiHidden="1" w:unhideWhenUsed="1"/>
-    <w:lsdException w:name="Unresolved Mention" w:semiHidden="1" w:unhideWhenUsed="1"/>
-    <w:lsdException w:name="Smart Link" w:semiHidden="1" w:unhideWhenUsed="1"/>
   </w:latentStyles>
   <w:style w:type="paragraph" w:default="1" w:styleId="Normal">
     <w:name w:val="Normal"/>
@@ -4236,7 +4317,7 @@
       <w:u w:val="single"/>
     </w:rPr>
   </w:style>
-  <w:style w:type="character" w:styleId="UnresolvedMention">
+  <w:style w:type="character" w:customStyle="1" w:styleId="UnresolvedMention">
     <w:name w:val="Unresolved Mention"/>
     <w:basedOn w:val="DefaultParagraphFont"/>
     <w:uiPriority w:val="99"/>
@@ -4539,7 +4620,7 @@
 </file>
 
 <file path=customXml/itemProps1.xml><?xml version="1.0" encoding="utf-8"?>
-<ds:datastoreItem xmlns:ds="http://schemas.openxmlformats.org/officeDocument/2006/customXml" ds:itemID="{3D147C0F-E61D-4612-8097-6BFD4945ACF8}">
+<ds:datastoreItem xmlns:ds="http://schemas.openxmlformats.org/officeDocument/2006/customXml" ds:itemID="{7346E09F-D9B3-4CD8-9E1C-E5785E581949}">
   <ds:schemaRefs>
     <ds:schemaRef ds:uri="http://schemas.openxmlformats.org/officeDocument/2006/bibliography"/>
   </ds:schemaRefs>

</xml_diff>